<commit_message>
updating the documentation file with git repository path
</commit_message>
<xml_diff>
--- a/Exposure time automation tool documentation.docx
+++ b/Exposure time automation tool documentation.docx
@@ -52,21 +52,7 @@
         <w:rPr>
           <w:lang w:val="en-US"/>
         </w:rPr>
-        <w:t xml:space="preserve">: </w:t>
-      </w:r>
-      <w:proofErr w:type="spellStart"/>
-      <w:r>
-        <w:rPr>
-          <w:lang w:val="en-US"/>
-        </w:rPr>
-        <w:t>Iliya</w:t>
-      </w:r>
-      <w:proofErr w:type="spellEnd"/>
-      <w:r>
-        <w:rPr>
-          <w:lang w:val="en-US"/>
-        </w:rPr>
-        <w:t xml:space="preserve"> Shir</w:t>
+        <w:t>: Iliya Shir</w:t>
       </w:r>
     </w:p>
     <w:p>
@@ -130,6 +116,43 @@
           <w:lang w:val="en-US"/>
         </w:rPr>
         <w:t>: Dennis Komarov</w:t>
+      </w:r>
+    </w:p>
+    <w:p>
+      <w:pPr>
+        <w:rPr>
+          <w:b/>
+          <w:bCs/>
+          <w:u w:val="single"/>
+          <w:lang w:val="en-US"/>
+        </w:rPr>
+      </w:pPr>
+      <w:r>
+        <w:rPr>
+          <w:b/>
+          <w:bCs/>
+          <w:u w:val="single"/>
+          <w:lang w:val="en-US"/>
+        </w:rPr>
+        <w:t>Source:</w:t>
+      </w:r>
+      <w:r>
+        <w:rPr>
+          <w:b/>
+          <w:bCs/>
+          <w:u w:val="single"/>
+          <w:lang w:val="en-US"/>
+        </w:rPr>
+        <w:t xml:space="preserve"> </w:t>
+      </w:r>
+      <w:r>
+        <w:rPr>
+          <w:b/>
+          <w:bCs/>
+          <w:u w:val="single"/>
+          <w:lang w:val="en-US"/>
+        </w:rPr>
+        <w:t>https://github.com/311725154/automated_exposure_snap.git</w:t>
       </w:r>
     </w:p>
     <w:p>
@@ -432,21 +455,7 @@
               <w:rPr>
                 <w:lang w:val="en-US"/>
               </w:rPr>
-              <w:t>The execution of the script is performed by the command line via MATLAB remote execution. The script runs while the “</w:t>
-            </w:r>
-            <w:proofErr w:type="spellStart"/>
-            <w:r>
-              <w:rPr>
-                <w:lang w:val="en-US"/>
-              </w:rPr>
-              <w:t>NITVision</w:t>
-            </w:r>
-            <w:proofErr w:type="spellEnd"/>
-            <w:r>
-              <w:rPr>
-                <w:lang w:val="en-US"/>
-              </w:rPr>
-              <w:t>” application is already running, the script adjusts the exposure time in microseconds, according to the argument It gets from the command line call, then the script moves to the “recording” tab, sets the path of the destination folder, file name, and additional number index and finally hits the snap button.</w:t>
+              <w:t>The execution of the script is performed by the command line via MATLAB remote execution. The script runs while the “NITVision” application is already running, the script adjusts the exposure time in microseconds, according to the argument It gets from the command line call, then the script moves to the “recording” tab, sets the path of the destination folder, file name, and additional number index and finally hits the snap button.</w:t>
             </w:r>
           </w:p>
         </w:tc>
@@ -460,14 +469,12 @@
                 <w:lang w:val="en-US"/>
               </w:rPr>
             </w:pPr>
-            <w:proofErr w:type="spellStart"/>
             <w:r>
               <w:rPr>
                 <w:lang w:val="en-US"/>
               </w:rPr>
               <w:t>Pyautogui</w:t>
             </w:r>
-            <w:proofErr w:type="spellEnd"/>
           </w:p>
           <w:p>
             <w:pPr>
@@ -515,21 +522,7 @@
               <w:rPr>
                 <w:lang w:val="en-US"/>
               </w:rPr>
-              <w:t xml:space="preserve">Autosnap.py </w:t>
-            </w:r>
-            <w:proofErr w:type="gramStart"/>
-            <w:r>
-              <w:rPr>
-                <w:lang w:val="en-US"/>
-              </w:rPr>
-              <w:t>( repeats</w:t>
-            </w:r>
-            <w:proofErr w:type="gramEnd"/>
-            <w:r>
-              <w:rPr>
-                <w:lang w:val="en-US"/>
-              </w:rPr>
-              <w:t xml:space="preserve"> )</w:t>
+              <w:t>Autosnap.py ( repeats )</w:t>
             </w:r>
           </w:p>
         </w:tc>
@@ -561,14 +554,12 @@
                 <w:lang w:val="en-US"/>
               </w:rPr>
             </w:pPr>
-            <w:proofErr w:type="spellStart"/>
             <w:r>
               <w:rPr>
                 <w:lang w:val="en-US"/>
               </w:rPr>
               <w:t>Pyautogui</w:t>
             </w:r>
-            <w:proofErr w:type="spellEnd"/>
           </w:p>
           <w:p>
             <w:pPr>
@@ -628,62 +619,12 @@
                 <w:lang w:val="en-US"/>
               </w:rPr>
             </w:pPr>
-            <w:proofErr w:type="gramStart"/>
             <w:r>
               <w:rPr>
                 <w:rFonts w:ascii="Lucida Console" w:hAnsi="Lucida Console"/>
                 <w:lang w:val="en-US"/>
               </w:rPr>
-              <w:t>autoexposure(</w:t>
-            </w:r>
-            <w:proofErr w:type="spellStart"/>
-            <w:proofErr w:type="gramEnd"/>
-            <w:r>
-              <w:rPr>
-                <w:rFonts w:ascii="Lucida Console" w:hAnsi="Lucida Console"/>
-                <w:lang w:val="en-US"/>
-              </w:rPr>
-              <w:t>exposure_time</w:t>
-            </w:r>
-            <w:proofErr w:type="spellEnd"/>
-            <w:r>
-              <w:rPr>
-                <w:rFonts w:ascii="Lucida Console" w:hAnsi="Lucida Console"/>
-                <w:lang w:val="en-US"/>
-              </w:rPr>
-              <w:t xml:space="preserve">, </w:t>
-            </w:r>
-            <w:proofErr w:type="spellStart"/>
-            <w:r>
-              <w:rPr>
-                <w:rFonts w:ascii="Lucida Console" w:hAnsi="Lucida Console"/>
-                <w:lang w:val="en-US"/>
-              </w:rPr>
-              <w:t>dest_folder</w:t>
-            </w:r>
-            <w:proofErr w:type="spellEnd"/>
-            <w:r>
-              <w:rPr>
-                <w:rFonts w:ascii="Lucida Console" w:hAnsi="Lucida Console"/>
-                <w:lang w:val="en-US"/>
-              </w:rPr>
-              <w:t xml:space="preserve">, </w:t>
-            </w:r>
-            <w:proofErr w:type="spellStart"/>
-            <w:r>
-              <w:rPr>
-                <w:rFonts w:ascii="Lucida Console" w:hAnsi="Lucida Console"/>
-                <w:lang w:val="en-US"/>
-              </w:rPr>
-              <w:t>file_name</w:t>
-            </w:r>
-            <w:proofErr w:type="spellEnd"/>
-            <w:r>
-              <w:rPr>
-                <w:rFonts w:ascii="Lucida Console" w:hAnsi="Lucida Console"/>
-                <w:lang w:val="en-US"/>
-              </w:rPr>
-              <w:t>, num)</w:t>
+              <w:t>autoexposure(exposure_time, dest_folder, file_name, num)</w:t>
             </w:r>
           </w:p>
           <w:p>
@@ -711,23 +652,7 @@
                 <w:rFonts w:ascii="Lucida Console" w:hAnsi="Lucida Console"/>
                 <w:lang w:val="en-US"/>
               </w:rPr>
-              <w:t xml:space="preserve">function gets the parameters and using </w:t>
-            </w:r>
-            <w:proofErr w:type="spellStart"/>
-            <w:r>
-              <w:rPr>
-                <w:rFonts w:ascii="Lucida Console" w:hAnsi="Lucida Console"/>
-                <w:lang w:val="en-US"/>
-              </w:rPr>
-              <w:t>pyautogui</w:t>
-            </w:r>
-            <w:proofErr w:type="spellEnd"/>
-            <w:r>
-              <w:rPr>
-                <w:rFonts w:ascii="Lucida Console" w:hAnsi="Lucida Console"/>
-                <w:lang w:val="en-US"/>
-              </w:rPr>
-              <w:t xml:space="preserve"> module automates snap procedure</w:t>
+              <w:t>function gets the parameters and using pyautogui module automates snap procedure</w:t>
             </w:r>
             <w:r>
               <w:rPr>
@@ -735,23 +660,7 @@
                 <w:lang w:val="en-US"/>
               </w:rPr>
               <w:br/>
-              <w:t xml:space="preserve">:param </w:t>
-            </w:r>
-            <w:proofErr w:type="spellStart"/>
-            <w:r>
-              <w:rPr>
-                <w:rFonts w:ascii="Lucida Console" w:hAnsi="Lucida Console"/>
-                <w:lang w:val="en-US"/>
-              </w:rPr>
-              <w:t>exposure_time</w:t>
-            </w:r>
-            <w:proofErr w:type="spellEnd"/>
-            <w:r>
-              <w:rPr>
-                <w:rFonts w:ascii="Lucida Console" w:hAnsi="Lucida Console"/>
-                <w:lang w:val="en-US"/>
-              </w:rPr>
-              <w:t>: int - exposure time in us</w:t>
+              <w:t>:param exposure_time: int - exposure time in us</w:t>
             </w:r>
             <w:r>
               <w:rPr>
@@ -759,23 +668,7 @@
                 <w:lang w:val="en-US"/>
               </w:rPr>
               <w:br/>
-              <w:t xml:space="preserve">:param </w:t>
-            </w:r>
-            <w:proofErr w:type="spellStart"/>
-            <w:r>
-              <w:rPr>
-                <w:rFonts w:ascii="Lucida Console" w:hAnsi="Lucida Console"/>
-                <w:lang w:val="en-US"/>
-              </w:rPr>
-              <w:t>dest_folder</w:t>
-            </w:r>
-            <w:proofErr w:type="spellEnd"/>
-            <w:r>
-              <w:rPr>
-                <w:rFonts w:ascii="Lucida Console" w:hAnsi="Lucida Console"/>
-                <w:lang w:val="en-US"/>
-              </w:rPr>
-              <w:t>: string - save destination path</w:t>
+              <w:t>:param dest_folder: string - save destination path</w:t>
             </w:r>
             <w:r>
               <w:rPr>
@@ -783,23 +676,7 @@
                 <w:lang w:val="en-US"/>
               </w:rPr>
               <w:br/>
-              <w:t xml:space="preserve">:param </w:t>
-            </w:r>
-            <w:proofErr w:type="spellStart"/>
-            <w:r>
-              <w:rPr>
-                <w:rFonts w:ascii="Lucida Console" w:hAnsi="Lucida Console"/>
-                <w:lang w:val="en-US"/>
-              </w:rPr>
-              <w:t>file_name</w:t>
-            </w:r>
-            <w:proofErr w:type="spellEnd"/>
-            <w:r>
-              <w:rPr>
-                <w:rFonts w:ascii="Lucida Console" w:hAnsi="Lucida Console"/>
-                <w:lang w:val="en-US"/>
-              </w:rPr>
-              <w:t>: string - file name</w:t>
+              <w:t>:param file_name: string - file name</w:t>
             </w:r>
             <w:r>
               <w:rPr>
@@ -807,23 +684,7 @@
                 <w:lang w:val="en-US"/>
               </w:rPr>
               <w:br/>
-              <w:t xml:space="preserve">:param num: int - additional </w:t>
-            </w:r>
-            <w:proofErr w:type="spellStart"/>
-            <w:r>
-              <w:rPr>
-                <w:rFonts w:ascii="Lucida Console" w:hAnsi="Lucida Console"/>
-                <w:lang w:val="en-US"/>
-              </w:rPr>
-              <w:t>elemen</w:t>
-            </w:r>
-            <w:proofErr w:type="spellEnd"/>
-            <w:r>
-              <w:rPr>
-                <w:rFonts w:ascii="Lucida Console" w:hAnsi="Lucida Console"/>
-                <w:lang w:val="en-US"/>
-              </w:rPr>
-              <w:t xml:space="preserve"> to file name for counting and indexing the output files</w:t>
+              <w:t>:param num: int - additional elemen to file name for counting and indexing the output files</w:t>
             </w:r>
             <w:r>
               <w:rPr>
@@ -849,21 +710,12 @@
                 <w:lang w:val="en-US"/>
               </w:rPr>
             </w:pPr>
-            <w:proofErr w:type="spellStart"/>
             <w:r>
               <w:rPr>
                 <w:rFonts w:ascii="Lucida Console" w:hAnsi="Lucida Console"/>
                 <w:lang w:val="en-US"/>
               </w:rPr>
-              <w:t>autosnap</w:t>
-            </w:r>
-            <w:proofErr w:type="spellEnd"/>
-            <w:r>
-              <w:rPr>
-                <w:rFonts w:ascii="Lucida Console" w:hAnsi="Lucida Console"/>
-                <w:lang w:val="en-US"/>
-              </w:rPr>
-              <w:t>(rep)</w:t>
+              <w:t>autosnap(rep)</w:t>
             </w:r>
           </w:p>
         </w:tc>
@@ -883,23 +735,7 @@
                 <w:rFonts w:ascii="Lucida Console" w:hAnsi="Lucida Console"/>
                 <w:lang w:val="en-US"/>
               </w:rPr>
-              <w:t xml:space="preserve">perform auto snap o running state via </w:t>
-            </w:r>
-            <w:proofErr w:type="spellStart"/>
-            <w:r>
-              <w:rPr>
-                <w:rFonts w:ascii="Lucida Console" w:hAnsi="Lucida Console"/>
-                <w:lang w:val="en-US"/>
-              </w:rPr>
-              <w:t>pyautogui</w:t>
-            </w:r>
-            <w:proofErr w:type="spellEnd"/>
-            <w:r>
-              <w:rPr>
-                <w:rFonts w:ascii="Lucida Console" w:hAnsi="Lucida Console"/>
-                <w:lang w:val="en-US"/>
-              </w:rPr>
-              <w:t xml:space="preserve"> module</w:t>
+              <w:t>perform auto snap o running state via pyautogui module</w:t>
             </w:r>
             <w:r>
               <w:rPr>
@@ -939,21 +775,7 @@
         <w:rPr>
           <w:lang w:val="en-US"/>
         </w:rPr>
-        <w:t>Both python code files must locate inside the directory with the snapshot files (.</w:t>
-      </w:r>
-      <w:proofErr w:type="spellStart"/>
-      <w:r>
-        <w:rPr>
-          <w:lang w:val="en-US"/>
-        </w:rPr>
-        <w:t>png</w:t>
-      </w:r>
-      <w:proofErr w:type="spellEnd"/>
-      <w:r>
-        <w:rPr>
-          <w:lang w:val="en-US"/>
-        </w:rPr>
-        <w:t>),</w:t>
+        <w:t>Both python code files must locate inside the directory with the snapshot files (.png),</w:t>
       </w:r>
     </w:p>
     <w:p>
@@ -1314,6 +1136,7 @@
         <w:rPr>
           <w:lang w:val="en-US"/>
         </w:rPr>
+        <w:lastRenderedPageBreak/>
         <w:t xml:space="preserve">  </w:t>
       </w:r>
       <w:r>
@@ -1585,21 +1408,7 @@
         <w:rPr>
           <w:lang w:val="en-US"/>
         </w:rPr>
-        <w:t>python &lt;script name&gt;.</w:t>
-      </w:r>
-      <w:proofErr w:type="spellStart"/>
-      <w:r>
-        <w:rPr>
-          <w:lang w:val="en-US"/>
-        </w:rPr>
-        <w:t>py</w:t>
-      </w:r>
-      <w:proofErr w:type="spellEnd"/>
-      <w:r>
-        <w:rPr>
-          <w:lang w:val="en-US"/>
-        </w:rPr>
-        <w:t xml:space="preserve"> argument1 argoment2 …</w:t>
+        <w:t>python &lt;script name&gt;.py argument1 argoment2 …</w:t>
       </w:r>
     </w:p>
     <w:p>

</xml_diff>